<commit_message>
Final version after the defense; Some fixes in 2017; Adding the defense slides and the award submissions
</commit_message>
<xml_diff>
--- a/title/title.docx
+++ b/title/title.docx
@@ -10,7 +10,6 @@
           <w:szCs w:val="40"/>
         </w:rPr>
       </w:pPr>
-      <w:bookmarkStart w:id="0" w:name="_GoBack"/>
     </w:p>
     <w:p>
       <w:pPr>
@@ -393,35 +392,45 @@
           <w:szCs w:val="40"/>
         </w:rPr>
       </w:pPr>
-    </w:p>
-    <w:p>
-      <w:pPr>
-        <w:jc w:val="center"/>
-        <w:rPr>
-          <w:sz w:val="40"/>
-          <w:szCs w:val="40"/>
-        </w:rPr>
-      </w:pPr>
-    </w:p>
-    <w:p>
-      <w:pPr>
-        <w:jc w:val="center"/>
-        <w:rPr>
-          <w:sz w:val="40"/>
-          <w:szCs w:val="40"/>
-        </w:rPr>
-      </w:pPr>
-    </w:p>
-    <w:p>
-      <w:pPr>
-        <w:jc w:val="center"/>
-        <w:rPr>
-          <w:sz w:val="40"/>
-          <w:szCs w:val="40"/>
-        </w:rPr>
-      </w:pPr>
-    </w:p>
-    <w:bookmarkEnd w:id="0"/>
+      <w:bookmarkStart w:id="0" w:name="_GoBack"/>
+      <w:bookmarkEnd w:id="0"/>
+    </w:p>
+    <w:p>
+      <w:pPr>
+        <w:jc w:val="center"/>
+        <w:rPr>
+          <w:sz w:val="40"/>
+          <w:szCs w:val="40"/>
+        </w:rPr>
+      </w:pPr>
+    </w:p>
+    <w:p>
+      <w:pPr>
+        <w:jc w:val="center"/>
+        <w:rPr>
+          <w:sz w:val="40"/>
+          <w:szCs w:val="40"/>
+        </w:rPr>
+      </w:pPr>
+    </w:p>
+    <w:p>
+      <w:pPr>
+        <w:jc w:val="center"/>
+        <w:rPr>
+          <w:sz w:val="40"/>
+          <w:szCs w:val="40"/>
+        </w:rPr>
+      </w:pPr>
+    </w:p>
+    <w:p>
+      <w:pPr>
+        <w:jc w:val="center"/>
+        <w:rPr>
+          <w:sz w:val="40"/>
+          <w:szCs w:val="40"/>
+        </w:rPr>
+      </w:pPr>
+    </w:p>
     <w:sectPr>
       <w:pgSz w:w="11900" w:h="16840"/>
       <w:pgMar w:top="1440" w:right="1800" w:bottom="1440" w:left="1800" w:header="708" w:footer="708" w:gutter="0"/>

</xml_diff>